<commit_message>
My sniffer service is separated  now. Reassembling TCP and HTTP is in TcpAndHttpReassembler.
</commit_message>
<xml_diff>
--- a/Analiza ruchu sieciowego pod kątem obecności danych logowania.docx
+++ b/Analiza ruchu sieciowego pod kątem obecności danych logowania.docx
@@ -14,13 +14,7 @@
         <w:t xml:space="preserve">nieszyfrowanego </w:t>
       </w:r>
       <w:r>
-        <w:t>ruchu sieciowego pod k</w:t>
-      </w:r>
-      <w:r>
-        <w:t>ą</w:t>
-      </w:r>
-      <w:r>
-        <w:t>tem obecności danych logowania</w:t>
+        <w:t>ruchu sieciowego pod kątem obecności danych logowania</w:t>
       </w:r>
     </w:p>
     <w:p>
@@ -53,13 +47,7 @@
         <w:rPr>
           <w:sz w:val="28"/>
         </w:rPr>
-        <w:t xml:space="preserve">Michał Kowalczyk 196858, </w:t>
-      </w:r>
-      <w:r>
-        <w:rPr>
-          <w:sz w:val="28"/>
-        </w:rPr>
-        <w:t>Arkadiusz Klimkiewicz 180003</w:t>
+        <w:t>Michał Kowalczyk 196858, Arkadiusz Klimkiewicz 180003</w:t>
       </w:r>
     </w:p>
     <w:p>
@@ -778,7 +766,13 @@
         <w:t>TCP, które</w:t>
       </w:r>
       <w:r>
-        <w:t xml:space="preserve"> są adresowane na port 80 lub zostały wysłane z tego portu. Dokonuje ona również składania strumienia pakietów TCP a następnie składanie strumienia pakietów HTTP.</w:t>
+        <w:t xml:space="preserve"> są adresowane na port 80 lub zostały wysłane z tego portu. Dokonuje ona również składania strumienia pakietów TCP a następnie składanie strumienia pakietów HTTP</w:t>
+      </w:r>
+      <w:r>
+        <w:t xml:space="preserve"> (wybranych metod)</w:t>
+      </w:r>
+      <w:r>
+        <w:t>.</w:t>
       </w:r>
       <w:r>
         <w:t xml:space="preserve"> </w:t>
@@ -786,7 +780,24 @@
     </w:p>
     <w:p>
       <w:r>
-        <w:t>Składaniu strumienia HTTP poddawane są jedynie te pakiety, które</w:t>
+        <w:t>Składaniu strumienia HTTP poddawane są pakiety</w:t>
+      </w:r>
+      <w:r>
+        <w:t xml:space="preserve"> </w:t>
+      </w:r>
+      <w:r>
+        <w:t>transmitowane</w:t>
+      </w:r>
+      <w:r>
+        <w:t xml:space="preserve"> w trybie </w:t>
+      </w:r>
+      <w:proofErr w:type="spellStart"/>
+      <w:r>
+        <w:t>Chunk</w:t>
+      </w:r>
+      <w:proofErr w:type="spellEnd"/>
+      <w:r>
+        <w:t xml:space="preserve"> oraz pakiety, które</w:t>
       </w:r>
       <w:r>
         <w:t xml:space="preserve"> w nagłówku mają zadeklarowany </w:t>
@@ -803,6 +814,8 @@
       <w:r>
         <w:t>.</w:t>
       </w:r>
+      <w:bookmarkStart w:id="0" w:name="_GoBack"/>
+      <w:bookmarkEnd w:id="0"/>
     </w:p>
     <w:p>
       <w:pPr>
@@ -919,12 +932,7 @@
       </w:pPr>
       <w:r>
         <w:lastRenderedPageBreak/>
-        <w:t>Przykład przechwyconyc</w:t>
-      </w:r>
-      <w:bookmarkStart w:id="0" w:name="_GoBack"/>
-      <w:bookmarkEnd w:id="0"/>
-      <w:r>
-        <w:t>h danych</w:t>
+        <w:t>Przykład przechwyconych danych</w:t>
       </w:r>
     </w:p>
     <w:p>
@@ -1608,6 +1616,7 @@
   <w:style w:type="character" w:default="1" w:styleId="Domylnaczcionkaakapitu">
     <w:name w:val="Default Paragraph Font"/>
     <w:uiPriority w:val="1"/>
+    <w:semiHidden/>
     <w:unhideWhenUsed/>
   </w:style>
   <w:style w:type="table" w:default="1" w:styleId="Standardowy">

</xml_diff>

<commit_message>
Added stat info. All services send stat info to MyPrinter.
</commit_message>
<xml_diff>
--- a/Analiza ruchu sieciowego pod kątem obecności danych logowania.docx
+++ b/Analiza ruchu sieciowego pod kątem obecności danych logowania.docx
@@ -100,9 +100,9 @@
         </w:rPr>
         <w:drawing>
           <wp:inline distT="0" distB="0" distL="0" distR="0">
-            <wp:extent cx="8538851" cy="5005681"/>
-            <wp:effectExtent l="0" t="0" r="0" b="5080"/>
-            <wp:docPr id="3" name="Obraz 3"/>
+            <wp:extent cx="8892540" cy="4976111"/>
+            <wp:effectExtent l="0" t="0" r="3810" b="0"/>
+            <wp:docPr id="1" name="Obraz 1"/>
             <wp:cNvGraphicFramePr>
               <a:graphicFrameLocks xmlns:a="http://schemas.openxmlformats.org/drawingml/2006/main" noChangeAspect="1"/>
             </wp:cNvGraphicFramePr>
@@ -110,13 +110,13 @@
               <a:graphicData uri="http://schemas.openxmlformats.org/drawingml/2006/picture">
                 <pic:pic xmlns:pic="http://schemas.openxmlformats.org/drawingml/2006/picture">
                   <pic:nvPicPr>
-                    <pic:cNvPr id="0" name="Picture 3"/>
+                    <pic:cNvPr id="0" name="Picture 1"/>
                     <pic:cNvPicPr>
                       <a:picLocks noChangeAspect="1" noChangeArrowheads="1"/>
                     </pic:cNvPicPr>
                   </pic:nvPicPr>
                   <pic:blipFill>
-                    <a:blip r:embed="rId4">
+                    <a:blip r:embed="rId5">
                       <a:extLst>
                         <a:ext uri="{28A0092B-C50C-407E-A947-70E740481C1C}">
                           <a14:useLocalDpi xmlns:a14="http://schemas.microsoft.com/office/drawing/2010/main" val="0"/>
@@ -131,7 +131,7 @@
                   <pic:spPr bwMode="auto">
                     <a:xfrm>
                       <a:off x="0" y="0"/>
-                      <a:ext cx="8552402" cy="5013625"/>
+                      <a:ext cx="8892540" cy="4976111"/>
                     </a:xfrm>
                     <a:prstGeom prst="rect">
                       <a:avLst/>
@@ -766,7 +766,25 @@
         <w:t>TCP, które</w:t>
       </w:r>
       <w:r>
-        <w:t xml:space="preserve"> są adresowane na port 80 lub zostały wysłane z tego portu. Dokonuje ona również składania strumienia pakietów TCP a następnie składanie strumienia pakietów HTTP</w:t>
+        <w:t xml:space="preserve"> są adresowane na port 80 lub zostały wysłane z tego portu. </w:t>
+      </w:r>
+    </w:p>
+    <w:p>
+      <w:pPr>
+        <w:pStyle w:val="Nagwek4"/>
+      </w:pPr>
+      <w:proofErr w:type="spellStart"/>
+      <w:r>
+        <w:t>MyTcpAndHttpReassemblerService</w:t>
+      </w:r>
+      <w:proofErr w:type="spellEnd"/>
+    </w:p>
+    <w:p>
+      <w:r>
+        <w:t>Usługa ta dokonuje</w:t>
+      </w:r>
+      <w:r>
+        <w:t xml:space="preserve"> składania strumienia pakietów TCP a następnie składanie strumienia pakietów HTTP</w:t>
       </w:r>
       <w:r>
         <w:t xml:space="preserve"> (wybranych metod)</w:t>
@@ -780,16 +798,130 @@
     </w:p>
     <w:p>
       <w:r>
+        <w:t>Składanie strumienia TCP:</w:t>
+      </w:r>
+    </w:p>
+    <w:p>
+      <w:pPr>
+        <w:pStyle w:val="Akapitzlist"/>
+        <w:numPr>
+          <w:ilvl w:val="0"/>
+          <w:numId w:val="1"/>
+        </w:numPr>
+      </w:pPr>
+      <w:r>
+        <w:t xml:space="preserve">Podczas składania strumienia brane są pod uwagę flagi przesyłane w pakietach </w:t>
+      </w:r>
+      <w:proofErr w:type="spellStart"/>
+      <w:r>
+        <w:t>tcp</w:t>
+      </w:r>
+      <w:proofErr w:type="spellEnd"/>
+    </w:p>
+    <w:p>
+      <w:pPr>
+        <w:pStyle w:val="Akapitzlist"/>
+        <w:numPr>
+          <w:ilvl w:val="0"/>
+          <w:numId w:val="1"/>
+        </w:numPr>
+      </w:pPr>
+      <w:r>
+        <w:t xml:space="preserve">Strumie </w:t>
+      </w:r>
+      <w:proofErr w:type="spellStart"/>
+      <w:r>
+        <w:t>tcp</w:t>
+      </w:r>
+      <w:proofErr w:type="spellEnd"/>
+      <w:r>
+        <w:t xml:space="preserve"> są składane zgodnie z kolejnością (numerem sekwencyjnym). </w:t>
+      </w:r>
+      <w:r>
+        <w:t>Jeśli pakiety przyjdą w niewłaściwej kolejności to czekają one na wcześniejsze pakiety(te z wcześniejszym numerem sekwencyjnym)</w:t>
+      </w:r>
+    </w:p>
+    <w:p>
+      <w:pPr>
+        <w:pStyle w:val="Akapitzlist"/>
+        <w:numPr>
+          <w:ilvl w:val="0"/>
+          <w:numId w:val="1"/>
+        </w:numPr>
+      </w:pPr>
+      <w:r>
+        <w:t xml:space="preserve">Dla każdego strumienia </w:t>
+      </w:r>
+      <w:r>
+        <w:t xml:space="preserve">składanie odbywa się niezależnie. </w:t>
+      </w:r>
+    </w:p>
+    <w:p>
+      <w:pPr>
+        <w:pStyle w:val="Akapitzlist"/>
+        <w:numPr>
+          <w:ilvl w:val="0"/>
+          <w:numId w:val="1"/>
+        </w:numPr>
+      </w:pPr>
+      <w:r>
+        <w:t>Składane są tylko te strumie, które zostały podsłuchane od początku, czyli od momentu ustawienia połączenia.</w:t>
+      </w:r>
+    </w:p>
+    <w:p>
+      <w:pPr>
+        <w:pStyle w:val="Akapitzlist"/>
+        <w:numPr>
+          <w:ilvl w:val="0"/>
+          <w:numId w:val="1"/>
+        </w:numPr>
+      </w:pPr>
+      <w:r>
+        <w:t>W przypadku zakończenia połączenia bądź resetu składanie zostaje przerwane.</w:t>
+      </w:r>
+    </w:p>
+    <w:p>
+      <w:pPr>
+        <w:pStyle w:val="Akapitzlist"/>
+        <w:numPr>
+          <w:ilvl w:val="0"/>
+          <w:numId w:val="1"/>
+        </w:numPr>
+      </w:pPr>
+      <w:r>
+        <w:t>W razie braku komunikacji na danym strumieniu przez dłuższy czas składanie zostaje przerwane</w:t>
+      </w:r>
+    </w:p>
+    <w:p>
+      <w:r>
+        <w:t>Składanie</w:t>
+      </w:r>
+      <w:r>
+        <w:t xml:space="preserve"> pakietów </w:t>
+      </w:r>
+      <w:r>
+        <w:t>HTTP</w:t>
+      </w:r>
+      <w:r>
+        <w:t>:</w:t>
+      </w:r>
+    </w:p>
+    <w:p>
+      <w:pPr>
+        <w:pStyle w:val="Akapitzlist"/>
+        <w:numPr>
+          <w:ilvl w:val="0"/>
+          <w:numId w:val="2"/>
+        </w:numPr>
+      </w:pPr>
+      <w:r>
         <w:t>Składaniu strumienia HTTP poddawane są pakiety</w:t>
       </w:r>
       <w:r>
         <w:t xml:space="preserve"> </w:t>
       </w:r>
       <w:r>
-        <w:t>transmitowane</w:t>
-      </w:r>
-      <w:r>
-        <w:t xml:space="preserve"> w trybie </w:t>
+        <w:t xml:space="preserve">transmitowane w trybie </w:t>
       </w:r>
       <w:proofErr w:type="spellStart"/>
       <w:r>
@@ -813,125 +945,157 @@
       </w:r>
       <w:r>
         <w:t>.</w:t>
+      </w:r>
+      <w:r>
+        <w:t xml:space="preserve"> </w:t>
+      </w:r>
+    </w:p>
+    <w:p>
+      <w:pPr>
+        <w:pStyle w:val="Akapitzlist"/>
+        <w:numPr>
+          <w:ilvl w:val="0"/>
+          <w:numId w:val="2"/>
+        </w:numPr>
+      </w:pPr>
+      <w:r>
+        <w:t>W razie braku kontynuacji pakietu przez dłuższy czas, jego składanie zostaje przerwane.</w:t>
+      </w:r>
+    </w:p>
+    <w:p>
+      <w:pPr>
+        <w:pStyle w:val="Nagwek4"/>
+      </w:pPr>
+      <w:proofErr w:type="spellStart"/>
+      <w:r>
+        <w:t>SelectorService</w:t>
+      </w:r>
+      <w:proofErr w:type="spellEnd"/>
+    </w:p>
+    <w:p>
+      <w:r>
+        <w:t>Usługa stara się odfiltrować pakiety HTTP, które w dalszym procesie przetwarzania nie będą przydatne. Pakiety, które zostaną przekazane dalej to takie pakiety, które są wysłane metodą POST, są w nieskompresowanej formie i są oznaczone, jako dane formularza (</w:t>
+      </w:r>
+      <w:r>
+        <w:t>Content-</w:t>
+      </w:r>
+      <w:proofErr w:type="spellStart"/>
+      <w:r>
+        <w:t>Type</w:t>
+      </w:r>
+      <w:proofErr w:type="spellEnd"/>
+      <w:r>
+        <w:t xml:space="preserve">: </w:t>
+      </w:r>
+      <w:proofErr w:type="spellStart"/>
+      <w:r>
+        <w:t>application</w:t>
+      </w:r>
+      <w:proofErr w:type="spellEnd"/>
+      <w:r>
+        <w:t>/x-www-form-</w:t>
+      </w:r>
+      <w:proofErr w:type="spellStart"/>
+      <w:r>
+        <w:t>urlencoded</w:t>
+      </w:r>
+      <w:proofErr w:type="spellEnd"/>
+      <w:r>
+        <w:t>).</w:t>
+      </w:r>
+    </w:p>
+    <w:p>
+      <w:pPr>
+        <w:pStyle w:val="Nagwek4"/>
+      </w:pPr>
+      <w:proofErr w:type="spellStart"/>
+      <w:r>
+        <w:t>MyPassFinderService</w:t>
+      </w:r>
+      <w:proofErr w:type="spellEnd"/>
+    </w:p>
+    <w:p>
+      <w:r>
+        <w:t>Usługa ta stara się analizować otrzymany pakiet HTTP pod kątem obecności słów kluczowych (‘pass’, ‘</w:t>
+      </w:r>
+      <w:proofErr w:type="spellStart"/>
+      <w:r>
+        <w:t>secret</w:t>
+      </w:r>
+      <w:proofErr w:type="spellEnd"/>
+      <w:r>
+        <w:t>’)</w:t>
+      </w:r>
+      <w:r>
+        <w:t>. J</w:t>
+      </w:r>
+      <w:r>
+        <w:t xml:space="preserve">eśli pakiet zostanie </w:t>
+      </w:r>
+      <w:r>
+        <w:t>zakwalifikowany, jako</w:t>
+      </w:r>
+      <w:r>
+        <w:t xml:space="preserve"> pakiet niosący dane </w:t>
+      </w:r>
+      <w:r>
+        <w:t>logowania to dane w nim zawarte zostają przekazane do kolejnej usługi w celu zapisania.</w:t>
+      </w:r>
+    </w:p>
+    <w:p>
+      <w:pPr>
+        <w:pStyle w:val="Nagwek4"/>
+      </w:pPr>
+      <w:proofErr w:type="spellStart"/>
+      <w:r>
+        <w:t>StorageService</w:t>
+      </w:r>
+      <w:proofErr w:type="spellEnd"/>
+    </w:p>
+    <w:p>
+      <w:r>
+        <w:t>Usługa zajmuje się zapisywaniem do pliku otrzymanej struktury danych w postaci JSON.</w:t>
+      </w:r>
+    </w:p>
+    <w:p>
+      <w:pPr>
+        <w:pStyle w:val="Nagwek4"/>
+        <w:rPr>
+          <w:rFonts w:eastAsia="Times New Roman"/>
+          <w:lang w:eastAsia="pl-PL"/>
+        </w:rPr>
+      </w:pPr>
+      <w:proofErr w:type="spellStart"/>
+      <w:r>
+        <w:rPr>
+          <w:rFonts w:eastAsia="Times New Roman"/>
+          <w:lang w:eastAsia="pl-PL"/>
+        </w:rPr>
+        <w:lastRenderedPageBreak/>
+        <w:t>MyPrinter</w:t>
+      </w:r>
+      <w:proofErr w:type="spellEnd"/>
+    </w:p>
+    <w:p>
+      <w:pPr>
+        <w:rPr>
+          <w:lang w:eastAsia="pl-PL"/>
+        </w:rPr>
+      </w:pPr>
+      <w:r>
+        <w:rPr>
+          <w:lang w:eastAsia="pl-PL"/>
+        </w:rPr>
+        <w:t>Usługa wyświetla dane statystyczne wysyłane przez inne usługi.</w:t>
       </w:r>
       <w:bookmarkStart w:id="0" w:name="_GoBack"/>
       <w:bookmarkEnd w:id="0"/>
     </w:p>
     <w:p>
       <w:pPr>
-        <w:pStyle w:val="Nagwek4"/>
-      </w:pPr>
-      <w:proofErr w:type="spellStart"/>
-      <w:r>
-        <w:t>SelectorService</w:t>
-      </w:r>
-      <w:proofErr w:type="spellEnd"/>
-    </w:p>
-    <w:p>
-      <w:r>
-        <w:t>Usługa stara się odfiltrować pakiety HTTP, które w dalszym procesie przetwarzania nie będą przydatne. Pakiety, które zostaną przekazane dalej to takie pakiety, które są wysłane metodą POST, są w nieskompresowanej formie i są oznaczone, jako dane formularza (</w:t>
-      </w:r>
-      <w:r>
-        <w:t>Content-</w:t>
-      </w:r>
-      <w:proofErr w:type="spellStart"/>
-      <w:r>
-        <w:t>Type</w:t>
-      </w:r>
-      <w:proofErr w:type="spellEnd"/>
-      <w:r>
-        <w:t xml:space="preserve">: </w:t>
-      </w:r>
-      <w:proofErr w:type="spellStart"/>
-      <w:r>
-        <w:t>application</w:t>
-      </w:r>
-      <w:proofErr w:type="spellEnd"/>
-      <w:r>
-        <w:t>/x-www-form-</w:t>
-      </w:r>
-      <w:proofErr w:type="spellStart"/>
-      <w:r>
-        <w:t>urlencoded</w:t>
-      </w:r>
-      <w:proofErr w:type="spellEnd"/>
-      <w:r>
-        <w:t>).</w:t>
-      </w:r>
-    </w:p>
-    <w:p>
-      <w:pPr>
-        <w:pStyle w:val="Nagwek4"/>
-      </w:pPr>
-      <w:proofErr w:type="spellStart"/>
-      <w:r>
-        <w:t>MyPassFinderService</w:t>
-      </w:r>
-      <w:proofErr w:type="spellEnd"/>
-    </w:p>
-    <w:p>
-      <w:r>
-        <w:t>Usługa ta stara się analizować otrzymany pakiet HTTP pod kątem obecności słów kluczowych (‘pass’, ‘</w:t>
-      </w:r>
-      <w:proofErr w:type="spellStart"/>
-      <w:r>
-        <w:t>secret</w:t>
-      </w:r>
-      <w:proofErr w:type="spellEnd"/>
-      <w:r>
-        <w:t>’)</w:t>
-      </w:r>
-      <w:r>
-        <w:t>. J</w:t>
-      </w:r>
-      <w:r>
-        <w:t xml:space="preserve">eśli pakiet zostanie </w:t>
-      </w:r>
-      <w:r>
-        <w:t>zakwalifikowany, jako</w:t>
-      </w:r>
-      <w:r>
-        <w:t xml:space="preserve"> pakiet niosący dane </w:t>
-      </w:r>
-      <w:r>
-        <w:t>logowania to dane w nim zawarte zostają przekazane do kolejnej usługi w celu zapisania.</w:t>
-      </w:r>
-    </w:p>
-    <w:p>
-      <w:pPr>
-        <w:pStyle w:val="Nagwek4"/>
-      </w:pPr>
-      <w:proofErr w:type="spellStart"/>
-      <w:r>
-        <w:t>StorageService</w:t>
-      </w:r>
-      <w:proofErr w:type="spellEnd"/>
-    </w:p>
-    <w:p>
-      <w:r>
-        <w:t>Usługa zajmuje się zapisywaniem do pliku otrzymanej struktury danych w postaci JSON.</w:t>
-      </w:r>
-    </w:p>
-    <w:p>
-      <w:pPr>
-        <w:spacing w:before="0" w:after="160"/>
-        <w:rPr>
-          <w:rFonts w:asciiTheme="majorHAnsi" w:eastAsiaTheme="majorEastAsia" w:hAnsiTheme="majorHAnsi" w:cstheme="majorBidi"/>
-          <w:color w:val="2E74B5" w:themeColor="accent1" w:themeShade="BF"/>
-          <w:sz w:val="32"/>
-          <w:szCs w:val="32"/>
-        </w:rPr>
-      </w:pPr>
-      <w:r>
-        <w:br w:type="page"/>
-      </w:r>
-    </w:p>
-    <w:p>
-      <w:pPr>
         <w:pStyle w:val="Nagwek1"/>
       </w:pPr>
       <w:r>
-        <w:lastRenderedPageBreak/>
         <w:t>Przykład przechwyconych danych</w:t>
       </w:r>
     </w:p>
@@ -1125,6 +1289,243 @@
     </w:sectPr>
   </w:body>
 </w:document>
+</file>
+
+<file path=word/numbering.xml><?xml version="1.0" encoding="utf-8"?>
+<w:numbering xmlns:wpc="http://schemas.microsoft.com/office/word/2010/wordprocessingCanvas" xmlns:mc="http://schemas.openxmlformats.org/markup-compatibility/2006" xmlns:o="urn:schemas-microsoft-com:office:office" xmlns:r="http://schemas.openxmlformats.org/officeDocument/2006/relationships" xmlns:m="http://schemas.openxmlformats.org/officeDocument/2006/math" xmlns:v="urn:schemas-microsoft-com:vml" xmlns:wp14="http://schemas.microsoft.com/office/word/2010/wordprocessingDrawing" xmlns:wp="http://schemas.openxmlformats.org/drawingml/2006/wordprocessingDrawing" xmlns:w10="urn:schemas-microsoft-com:office:word" xmlns:w="http://schemas.openxmlformats.org/wordprocessingml/2006/main" xmlns:w14="http://schemas.microsoft.com/office/word/2010/wordml" xmlns:w15="http://schemas.microsoft.com/office/word/2012/wordml" xmlns:wpg="http://schemas.microsoft.com/office/word/2010/wordprocessingGroup" xmlns:wpi="http://schemas.microsoft.com/office/word/2010/wordprocessingInk" xmlns:wne="http://schemas.microsoft.com/office/word/2006/wordml" xmlns:wps="http://schemas.microsoft.com/office/word/2010/wordprocessingShape" mc:Ignorable="w14 w15 wp14">
+  <w:abstractNum w:abstractNumId="0" w15:restartNumberingAfterBreak="0">
+    <w:nsid w:val="21E20A92"/>
+    <w:multiLevelType w:val="hybridMultilevel"/>
+    <w:tmpl w:val="48B25204"/>
+    <w:lvl w:ilvl="0" w:tplc="04150001">
+      <w:start w:val="1"/>
+      <w:numFmt w:val="bullet"/>
+      <w:lvlText w:val=""/>
+      <w:lvlJc w:val="left"/>
+      <w:pPr>
+        <w:ind w:left="720" w:hanging="360"/>
+      </w:pPr>
+      <w:rPr>
+        <w:rFonts w:ascii="Symbol" w:hAnsi="Symbol" w:hint="default"/>
+      </w:rPr>
+    </w:lvl>
+    <w:lvl w:ilvl="1" w:tplc="04150003" w:tentative="1">
+      <w:start w:val="1"/>
+      <w:numFmt w:val="bullet"/>
+      <w:lvlText w:val="o"/>
+      <w:lvlJc w:val="left"/>
+      <w:pPr>
+        <w:ind w:left="1440" w:hanging="360"/>
+      </w:pPr>
+      <w:rPr>
+        <w:rFonts w:ascii="Courier New" w:hAnsi="Courier New" w:cs="Courier New" w:hint="default"/>
+      </w:rPr>
+    </w:lvl>
+    <w:lvl w:ilvl="2" w:tplc="04150005" w:tentative="1">
+      <w:start w:val="1"/>
+      <w:numFmt w:val="bullet"/>
+      <w:lvlText w:val=""/>
+      <w:lvlJc w:val="left"/>
+      <w:pPr>
+        <w:ind w:left="2160" w:hanging="360"/>
+      </w:pPr>
+      <w:rPr>
+        <w:rFonts w:ascii="Wingdings" w:hAnsi="Wingdings" w:hint="default"/>
+      </w:rPr>
+    </w:lvl>
+    <w:lvl w:ilvl="3" w:tplc="04150001" w:tentative="1">
+      <w:start w:val="1"/>
+      <w:numFmt w:val="bullet"/>
+      <w:lvlText w:val=""/>
+      <w:lvlJc w:val="left"/>
+      <w:pPr>
+        <w:ind w:left="2880" w:hanging="360"/>
+      </w:pPr>
+      <w:rPr>
+        <w:rFonts w:ascii="Symbol" w:hAnsi="Symbol" w:hint="default"/>
+      </w:rPr>
+    </w:lvl>
+    <w:lvl w:ilvl="4" w:tplc="04150003" w:tentative="1">
+      <w:start w:val="1"/>
+      <w:numFmt w:val="bullet"/>
+      <w:lvlText w:val="o"/>
+      <w:lvlJc w:val="left"/>
+      <w:pPr>
+        <w:ind w:left="3600" w:hanging="360"/>
+      </w:pPr>
+      <w:rPr>
+        <w:rFonts w:ascii="Courier New" w:hAnsi="Courier New" w:cs="Courier New" w:hint="default"/>
+      </w:rPr>
+    </w:lvl>
+    <w:lvl w:ilvl="5" w:tplc="04150005" w:tentative="1">
+      <w:start w:val="1"/>
+      <w:numFmt w:val="bullet"/>
+      <w:lvlText w:val=""/>
+      <w:lvlJc w:val="left"/>
+      <w:pPr>
+        <w:ind w:left="4320" w:hanging="360"/>
+      </w:pPr>
+      <w:rPr>
+        <w:rFonts w:ascii="Wingdings" w:hAnsi="Wingdings" w:hint="default"/>
+      </w:rPr>
+    </w:lvl>
+    <w:lvl w:ilvl="6" w:tplc="04150001" w:tentative="1">
+      <w:start w:val="1"/>
+      <w:numFmt w:val="bullet"/>
+      <w:lvlText w:val=""/>
+      <w:lvlJc w:val="left"/>
+      <w:pPr>
+        <w:ind w:left="5040" w:hanging="360"/>
+      </w:pPr>
+      <w:rPr>
+        <w:rFonts w:ascii="Symbol" w:hAnsi="Symbol" w:hint="default"/>
+      </w:rPr>
+    </w:lvl>
+    <w:lvl w:ilvl="7" w:tplc="04150003" w:tentative="1">
+      <w:start w:val="1"/>
+      <w:numFmt w:val="bullet"/>
+      <w:lvlText w:val="o"/>
+      <w:lvlJc w:val="left"/>
+      <w:pPr>
+        <w:ind w:left="5760" w:hanging="360"/>
+      </w:pPr>
+      <w:rPr>
+        <w:rFonts w:ascii="Courier New" w:hAnsi="Courier New" w:cs="Courier New" w:hint="default"/>
+      </w:rPr>
+    </w:lvl>
+    <w:lvl w:ilvl="8" w:tplc="04150005" w:tentative="1">
+      <w:start w:val="1"/>
+      <w:numFmt w:val="bullet"/>
+      <w:lvlText w:val=""/>
+      <w:lvlJc w:val="left"/>
+      <w:pPr>
+        <w:ind w:left="6480" w:hanging="360"/>
+      </w:pPr>
+      <w:rPr>
+        <w:rFonts w:ascii="Wingdings" w:hAnsi="Wingdings" w:hint="default"/>
+      </w:rPr>
+    </w:lvl>
+  </w:abstractNum>
+  <w:abstractNum w:abstractNumId="1" w15:restartNumberingAfterBreak="0">
+    <w:nsid w:val="692F0302"/>
+    <w:multiLevelType w:val="hybridMultilevel"/>
+    <w:tmpl w:val="49AE0C8E"/>
+    <w:lvl w:ilvl="0" w:tplc="04150001">
+      <w:start w:val="1"/>
+      <w:numFmt w:val="bullet"/>
+      <w:lvlText w:val=""/>
+      <w:lvlJc w:val="left"/>
+      <w:pPr>
+        <w:ind w:left="720" w:hanging="360"/>
+      </w:pPr>
+      <w:rPr>
+        <w:rFonts w:ascii="Symbol" w:hAnsi="Symbol" w:hint="default"/>
+      </w:rPr>
+    </w:lvl>
+    <w:lvl w:ilvl="1" w:tplc="04150003" w:tentative="1">
+      <w:start w:val="1"/>
+      <w:numFmt w:val="bullet"/>
+      <w:lvlText w:val="o"/>
+      <w:lvlJc w:val="left"/>
+      <w:pPr>
+        <w:ind w:left="1440" w:hanging="360"/>
+      </w:pPr>
+      <w:rPr>
+        <w:rFonts w:ascii="Courier New" w:hAnsi="Courier New" w:cs="Courier New" w:hint="default"/>
+      </w:rPr>
+    </w:lvl>
+    <w:lvl w:ilvl="2" w:tplc="04150005" w:tentative="1">
+      <w:start w:val="1"/>
+      <w:numFmt w:val="bullet"/>
+      <w:lvlText w:val=""/>
+      <w:lvlJc w:val="left"/>
+      <w:pPr>
+        <w:ind w:left="2160" w:hanging="360"/>
+      </w:pPr>
+      <w:rPr>
+        <w:rFonts w:ascii="Wingdings" w:hAnsi="Wingdings" w:hint="default"/>
+      </w:rPr>
+    </w:lvl>
+    <w:lvl w:ilvl="3" w:tplc="04150001" w:tentative="1">
+      <w:start w:val="1"/>
+      <w:numFmt w:val="bullet"/>
+      <w:lvlText w:val=""/>
+      <w:lvlJc w:val="left"/>
+      <w:pPr>
+        <w:ind w:left="2880" w:hanging="360"/>
+      </w:pPr>
+      <w:rPr>
+        <w:rFonts w:ascii="Symbol" w:hAnsi="Symbol" w:hint="default"/>
+      </w:rPr>
+    </w:lvl>
+    <w:lvl w:ilvl="4" w:tplc="04150003" w:tentative="1">
+      <w:start w:val="1"/>
+      <w:numFmt w:val="bullet"/>
+      <w:lvlText w:val="o"/>
+      <w:lvlJc w:val="left"/>
+      <w:pPr>
+        <w:ind w:left="3600" w:hanging="360"/>
+      </w:pPr>
+      <w:rPr>
+        <w:rFonts w:ascii="Courier New" w:hAnsi="Courier New" w:cs="Courier New" w:hint="default"/>
+      </w:rPr>
+    </w:lvl>
+    <w:lvl w:ilvl="5" w:tplc="04150005" w:tentative="1">
+      <w:start w:val="1"/>
+      <w:numFmt w:val="bullet"/>
+      <w:lvlText w:val=""/>
+      <w:lvlJc w:val="left"/>
+      <w:pPr>
+        <w:ind w:left="4320" w:hanging="360"/>
+      </w:pPr>
+      <w:rPr>
+        <w:rFonts w:ascii="Wingdings" w:hAnsi="Wingdings" w:hint="default"/>
+      </w:rPr>
+    </w:lvl>
+    <w:lvl w:ilvl="6" w:tplc="04150001" w:tentative="1">
+      <w:start w:val="1"/>
+      <w:numFmt w:val="bullet"/>
+      <w:lvlText w:val=""/>
+      <w:lvlJc w:val="left"/>
+      <w:pPr>
+        <w:ind w:left="5040" w:hanging="360"/>
+      </w:pPr>
+      <w:rPr>
+        <w:rFonts w:ascii="Symbol" w:hAnsi="Symbol" w:hint="default"/>
+      </w:rPr>
+    </w:lvl>
+    <w:lvl w:ilvl="7" w:tplc="04150003" w:tentative="1">
+      <w:start w:val="1"/>
+      <w:numFmt w:val="bullet"/>
+      <w:lvlText w:val="o"/>
+      <w:lvlJc w:val="left"/>
+      <w:pPr>
+        <w:ind w:left="5760" w:hanging="360"/>
+      </w:pPr>
+      <w:rPr>
+        <w:rFonts w:ascii="Courier New" w:hAnsi="Courier New" w:cs="Courier New" w:hint="default"/>
+      </w:rPr>
+    </w:lvl>
+    <w:lvl w:ilvl="8" w:tplc="04150005" w:tentative="1">
+      <w:start w:val="1"/>
+      <w:numFmt w:val="bullet"/>
+      <w:lvlText w:val=""/>
+      <w:lvlJc w:val="left"/>
+      <w:pPr>
+        <w:ind w:left="6480" w:hanging="360"/>
+      </w:pPr>
+      <w:rPr>
+        <w:rFonts w:ascii="Wingdings" w:hAnsi="Wingdings" w:hint="default"/>
+      </w:rPr>
+    </w:lvl>
+  </w:abstractNum>
+  <w:num w:numId="1">
+    <w:abstractNumId w:val="0"/>
+  </w:num>
+  <w:num w:numId="2">
+    <w:abstractNumId w:val="1"/>
+  </w:num>
+</w:numbering>
 </file>
 
 <file path=word/styles.xml><?xml version="1.0" encoding="utf-8"?>
@@ -1787,6 +2188,67 @@
       <w:color w:val="2E74B5" w:themeColor="accent1" w:themeShade="BF"/>
     </w:rPr>
   </w:style>
+  <w:style w:type="paragraph" w:styleId="Akapitzlist">
+    <w:name w:val="List Paragraph"/>
+    <w:basedOn w:val="Normalny"/>
+    <w:uiPriority w:val="34"/>
+    <w:qFormat/>
+    <w:rsid w:val="009352B3"/>
+    <w:pPr>
+      <w:ind w:left="720"/>
+      <w:contextualSpacing/>
+    </w:pPr>
+  </w:style>
+  <w:style w:type="paragraph" w:styleId="HTML-wstpniesformatowany">
+    <w:name w:val="HTML Preformatted"/>
+    <w:basedOn w:val="Normalny"/>
+    <w:link w:val="HTML-wstpniesformatowanyZnak"/>
+    <w:uiPriority w:val="99"/>
+    <w:semiHidden/>
+    <w:unhideWhenUsed/>
+    <w:rsid w:val="00060176"/>
+    <w:pPr>
+      <w:tabs>
+        <w:tab w:val="left" w:pos="916"/>
+        <w:tab w:val="left" w:pos="1832"/>
+        <w:tab w:val="left" w:pos="2748"/>
+        <w:tab w:val="left" w:pos="3664"/>
+        <w:tab w:val="left" w:pos="4580"/>
+        <w:tab w:val="left" w:pos="5496"/>
+        <w:tab w:val="left" w:pos="6412"/>
+        <w:tab w:val="left" w:pos="7328"/>
+        <w:tab w:val="left" w:pos="8244"/>
+        <w:tab w:val="left" w:pos="9160"/>
+        <w:tab w:val="left" w:pos="10076"/>
+        <w:tab w:val="left" w:pos="10992"/>
+        <w:tab w:val="left" w:pos="11908"/>
+        <w:tab w:val="left" w:pos="12824"/>
+        <w:tab w:val="left" w:pos="13740"/>
+        <w:tab w:val="left" w:pos="14656"/>
+      </w:tabs>
+      <w:spacing w:before="0" w:after="0" w:line="240" w:lineRule="auto"/>
+    </w:pPr>
+    <w:rPr>
+      <w:rFonts w:ascii="Courier New" w:eastAsia="Times New Roman" w:hAnsi="Courier New" w:cs="Courier New"/>
+      <w:sz w:val="20"/>
+      <w:szCs w:val="20"/>
+      <w:lang w:eastAsia="pl-PL"/>
+    </w:rPr>
+  </w:style>
+  <w:style w:type="character" w:customStyle="1" w:styleId="HTML-wstpniesformatowanyZnak">
+    <w:name w:val="HTML - wstępnie sformatowany Znak"/>
+    <w:basedOn w:val="Domylnaczcionkaakapitu"/>
+    <w:link w:val="HTML-wstpniesformatowany"/>
+    <w:uiPriority w:val="99"/>
+    <w:semiHidden/>
+    <w:rsid w:val="00060176"/>
+    <w:rPr>
+      <w:rFonts w:ascii="Courier New" w:eastAsia="Times New Roman" w:hAnsi="Courier New" w:cs="Courier New"/>
+      <w:sz w:val="20"/>
+      <w:szCs w:val="20"/>
+      <w:lang w:eastAsia="pl-PL"/>
+    </w:rPr>
+  </w:style>
 </w:styles>
 </file>
 

</xml_diff>